<commit_message>
Refactor child name handling and update migration scripts for kindergarten address
</commit_message>
<xml_diff>
--- a/backend/WebApplication1/Templates/health_declaration_template.docx
+++ b/backend/WebApplication1/Templates/health_declaration_template.docx
@@ -169,38 +169,34 @@
         <w:ind w:left="484" w:hanging="10"/>
         <w:jc w:val="left"/>
         <w:rPr>
+          <w:rtl/>
+        </w:rPr>
+      </w:pPr>
+      <w:r>
+        <w:rPr>
+          <w:rFonts w:ascii="David" w:eastAsia="David" w:hAnsi="David" w:cs="David"/>
+          <w:sz w:val="24"/>
+          <w:szCs w:val="24"/>
+          <w:rtl/>
+        </w:rPr>
+        <w:t>תאריך</w:t>
+      </w:r>
+      <w:r>
+        <w:rPr>
+          <w:rFonts w:ascii="David" w:eastAsia="David" w:hAnsi="David" w:cs="David"/>
+          <w:sz w:val="24"/>
+        </w:rPr>
+        <w:t xml:space="preserve"> </w:t>
+      </w:r>
+      <w:r>
+        <w:rPr>
           <w:rFonts w:hint="cs"/>
           <w:rtl/>
         </w:rPr>
-      </w:pPr>
-      <w:r>
-        <w:rPr>
-          <w:rFonts w:ascii="David" w:eastAsia="David" w:hAnsi="David" w:cs="David"/>
-          <w:sz w:val="24"/>
-          <w:szCs w:val="24"/>
-          <w:rtl/>
-        </w:rPr>
-        <w:t>תאריך</w:t>
-      </w:r>
-      <w:r>
-        <w:rPr>
-          <w:rFonts w:ascii="David" w:eastAsia="David" w:hAnsi="David" w:cs="David"/>
-          <w:sz w:val="24"/>
-        </w:rPr>
-        <w:t xml:space="preserve"> </w:t>
-      </w:r>
-      <w:r>
-        <w:rPr>
-          <w:rFonts w:hint="cs"/>
-          <w:rtl/>
-        </w:rPr>
         <w:t>:</w:t>
       </w:r>
       <w:r>
-        <w:t xml:space="preserve"> </w:t>
-      </w:r>
-      <w:r>
-        <w:t>{{</w:t>
+        <w:t xml:space="preserve"> {{</w:t>
       </w:r>
       <w:proofErr w:type="spellStart"/>
       <w:r>
@@ -329,26 +325,165 @@
         <w:ind w:left="490" w:right="1483"/>
         <w:jc w:val="left"/>
         <w:rPr>
+          <w:rFonts w:ascii="David" w:eastAsia="David" w:hAnsi="David" w:cs="David"/>
+          <w:sz w:val="24"/>
+          <w:szCs w:val="24"/>
+          <w:u w:val="single"/>
+          <w:rtl/>
+        </w:rPr>
+      </w:pPr>
+      <w:r>
+        <w:rPr>
+          <w:rFonts w:ascii="David" w:eastAsia="David" w:hAnsi="David" w:cs="David"/>
+          <w:sz w:val="24"/>
+          <w:szCs w:val="24"/>
+          <w:rtl/>
+        </w:rPr>
+        <w:t xml:space="preserve">אני פונה בבקשה לשלב את בני/ בתי  </w:t>
+      </w:r>
+      <w:r>
+        <w:rPr>
+          <w:rFonts w:ascii="David" w:eastAsia="David" w:hAnsi="David" w:cs="David"/>
+          <w:sz w:val="24"/>
+          <w:szCs w:val="24"/>
+        </w:rPr>
+        <w:t xml:space="preserve"> </w:t>
+      </w:r>
+      <w:r>
+        <w:rPr>
+          <w:rFonts w:ascii="David" w:eastAsia="David" w:hAnsi="David" w:cs="David"/>
+          <w:sz w:val="24"/>
+          <w:szCs w:val="24"/>
+          <w:u w:val="single"/>
+        </w:rPr>
+        <w:t>{{</w:t>
+      </w:r>
+      <w:proofErr w:type="spellStart"/>
+      <w:r>
+        <w:rPr>
+          <w:rFonts w:ascii="David" w:eastAsia="David" w:hAnsi="David" w:cs="David"/>
+          <w:sz w:val="24"/>
+          <w:szCs w:val="24"/>
+          <w:u w:val="single"/>
+        </w:rPr>
+        <w:t>ChildFirstName</w:t>
+      </w:r>
+      <w:proofErr w:type="spellEnd"/>
+      <w:r>
+        <w:rPr>
+          <w:rFonts w:ascii="David" w:eastAsia="David" w:hAnsi="David" w:cs="David"/>
+          <w:sz w:val="24"/>
+          <w:szCs w:val="24"/>
+          <w:u w:val="single"/>
+        </w:rPr>
+        <w:t>}}</w:t>
+      </w:r>
+      <w:r>
+        <w:rPr>
+          <w:rFonts w:ascii="David" w:eastAsia="David" w:hAnsi="David" w:cs="David"/>
+          <w:sz w:val="24"/>
+          <w:szCs w:val="24"/>
+          <w:u w:val="single"/>
+        </w:rPr>
+        <w:t xml:space="preserve">            </w:t>
+      </w:r>
+      <w:r>
+        <w:rPr>
+          <w:u w:val="single"/>
+        </w:rPr>
+        <w:t xml:space="preserve"> </w:t>
+      </w:r>
+      <w:r>
+        <w:rPr>
+          <w:rFonts w:ascii="David" w:eastAsia="David" w:hAnsi="David" w:cs="David"/>
+          <w:sz w:val="24"/>
+          <w:szCs w:val="24"/>
+          <w:u w:val="single"/>
+        </w:rPr>
+        <w:t>{{</w:t>
+      </w:r>
+      <w:proofErr w:type="spellStart"/>
+      <w:r>
+        <w:rPr>
+          <w:rFonts w:ascii="David" w:eastAsia="David" w:hAnsi="David" w:cs="David"/>
+          <w:sz w:val="24"/>
+          <w:szCs w:val="24"/>
+          <w:u w:val="single"/>
+        </w:rPr>
+        <w:t>ChildLastName</w:t>
+      </w:r>
+      <w:proofErr w:type="spellEnd"/>
+      <w:r>
+        <w:rPr>
+          <w:rFonts w:ascii="David" w:eastAsia="David" w:hAnsi="David" w:cs="David"/>
+          <w:sz w:val="24"/>
+          <w:szCs w:val="24"/>
+          <w:u w:val="single"/>
+        </w:rPr>
+        <w:t>}}</w:t>
+      </w:r>
+      <w:r>
+        <w:rPr>
+          <w:u w:val="single"/>
+        </w:rPr>
+        <w:t xml:space="preserve"> </w:t>
+      </w:r>
+      <w:r>
+        <w:rPr>
+          <w:rFonts w:ascii="David" w:eastAsia="David" w:hAnsi="David" w:cs="David"/>
+          <w:sz w:val="24"/>
+          <w:szCs w:val="24"/>
+          <w:u w:val="single"/>
+        </w:rPr>
+        <w:t>{{</w:t>
+      </w:r>
+      <w:proofErr w:type="spellStart"/>
+      <w:r>
+        <w:rPr>
+          <w:rFonts w:ascii="David" w:eastAsia="David" w:hAnsi="David" w:cs="David"/>
+          <w:sz w:val="24"/>
+          <w:szCs w:val="24"/>
+          <w:u w:val="single"/>
+        </w:rPr>
+        <w:t>ChildID</w:t>
+      </w:r>
+      <w:proofErr w:type="spellEnd"/>
+      <w:r>
+        <w:rPr>
+          <w:rFonts w:ascii="David" w:eastAsia="David" w:hAnsi="David" w:cs="David"/>
+          <w:sz w:val="24"/>
+          <w:szCs w:val="24"/>
+          <w:u w:val="single"/>
+        </w:rPr>
+        <w:t>}}</w:t>
+      </w:r>
+      <w:r>
+        <w:rPr>
+          <w:rFonts w:ascii="David" w:eastAsia="David" w:hAnsi="David" w:cs="David"/>
+          <w:sz w:val="24"/>
+          <w:szCs w:val="24"/>
+          <w:u w:val="single"/>
+          <w:rtl/>
+        </w:rPr>
+        <w:t xml:space="preserve">  </w:t>
+      </w:r>
+      <w:r>
+        <w:rPr>
           <w:rFonts w:ascii="David" w:eastAsia="David" w:hAnsi="David" w:cs="David" w:hint="cs"/>
           <w:sz w:val="24"/>
           <w:szCs w:val="24"/>
-          <w:rtl/>
-        </w:rPr>
-      </w:pPr>
-      <w:r>
-        <w:rPr>
-          <w:rFonts w:ascii="David" w:eastAsia="David" w:hAnsi="David" w:cs="David"/>
-          <w:sz w:val="24"/>
-          <w:szCs w:val="24"/>
-          <w:rtl/>
-        </w:rPr>
-        <w:t xml:space="preserve">אני פונה בבקשה לשלב את בני/ בתי  </w:t>
-      </w:r>
-      <w:r>
-        <w:rPr>
-          <w:rFonts w:ascii="David" w:eastAsia="David" w:hAnsi="David" w:cs="David"/>
-          <w:sz w:val="24"/>
-          <w:szCs w:val="24"/>
+          <w:u w:val="single"/>
+          <w:rtl/>
+        </w:rPr>
+        <w:t xml:space="preserve">          </w:t>
+      </w:r>
+      <w:r>
+        <w:rPr>
+          <w:rFonts w:ascii="David" w:eastAsia="David" w:hAnsi="David" w:cs="David"/>
+          <w:sz w:val="24"/>
+          <w:szCs w:val="24"/>
+          <w:u w:val="single"/>
+          <w:rtl/>
         </w:rPr>
         <w:t xml:space="preserve"> </w:t>
       </w:r>
@@ -357,6 +492,7 @@
           <w:rFonts w:ascii="David" w:eastAsia="David" w:hAnsi="David" w:cs="David"/>
           <w:sz w:val="24"/>
           <w:szCs w:val="24"/>
+          <w:u w:val="single"/>
         </w:rPr>
         <w:t>{{</w:t>
       </w:r>
@@ -366,8 +502,9 @@
           <w:rFonts w:ascii="David" w:eastAsia="David" w:hAnsi="David" w:cs="David"/>
           <w:sz w:val="24"/>
           <w:szCs w:val="24"/>
-        </w:rPr>
-        <w:t>ChildFirstName</w:t>
+          <w:u w:val="single"/>
+        </w:rPr>
+        <w:t>ChildDateOfBirth</w:t>
       </w:r>
       <w:proofErr w:type="spellEnd"/>
       <w:r>
@@ -375,99 +512,7 @@
           <w:rFonts w:ascii="David" w:eastAsia="David" w:hAnsi="David" w:cs="David"/>
           <w:sz w:val="24"/>
           <w:szCs w:val="24"/>
-        </w:rPr>
-        <w:t>}}</w:t>
-      </w:r>
-      <w:r>
-        <w:t xml:space="preserve"> </w:t>
-      </w:r>
-      <w:r>
-        <w:rPr>
-          <w:rFonts w:ascii="David" w:eastAsia="David" w:hAnsi="David" w:cs="David"/>
-          <w:sz w:val="24"/>
-          <w:szCs w:val="24"/>
-        </w:rPr>
-        <w:t>{{</w:t>
-      </w:r>
-      <w:proofErr w:type="spellStart"/>
-      <w:r>
-        <w:rPr>
-          <w:rFonts w:ascii="David" w:eastAsia="David" w:hAnsi="David" w:cs="David"/>
-          <w:sz w:val="24"/>
-          <w:szCs w:val="24"/>
-        </w:rPr>
-        <w:t>ChildLastName</w:t>
-      </w:r>
-      <w:proofErr w:type="spellEnd"/>
-      <w:r>
-        <w:rPr>
-          <w:rFonts w:ascii="David" w:eastAsia="David" w:hAnsi="David" w:cs="David"/>
-          <w:sz w:val="24"/>
-          <w:szCs w:val="24"/>
-        </w:rPr>
-        <w:t>}}</w:t>
-      </w:r>
-      <w:r>
-        <w:t xml:space="preserve"> </w:t>
-      </w:r>
-      <w:r>
-        <w:rPr>
-          <w:rFonts w:ascii="David" w:eastAsia="David" w:hAnsi="David" w:cs="David"/>
-          <w:sz w:val="24"/>
-          <w:szCs w:val="24"/>
-        </w:rPr>
-        <w:t>{{</w:t>
-      </w:r>
-      <w:proofErr w:type="spellStart"/>
-      <w:r>
-        <w:rPr>
-          <w:rFonts w:ascii="David" w:eastAsia="David" w:hAnsi="David" w:cs="David"/>
-          <w:sz w:val="24"/>
-          <w:szCs w:val="24"/>
-        </w:rPr>
-        <w:t>ChildID</w:t>
-      </w:r>
-      <w:proofErr w:type="spellEnd"/>
-      <w:r>
-        <w:rPr>
-          <w:rFonts w:ascii="David" w:eastAsia="David" w:hAnsi="David" w:cs="David"/>
-          <w:sz w:val="24"/>
-          <w:szCs w:val="24"/>
-        </w:rPr>
-        <w:t>}}</w:t>
-      </w:r>
-      <w:r>
-        <w:rPr>
-          <w:rFonts w:ascii="David" w:eastAsia="David" w:hAnsi="David" w:cs="David"/>
-          <w:sz w:val="24"/>
-          <w:szCs w:val="24"/>
-          <w:rtl/>
-        </w:rPr>
-        <w:t xml:space="preserve">   </w:t>
-      </w:r>
-      <w:r>
-        <w:rPr>
-          <w:rFonts w:ascii="David" w:eastAsia="David" w:hAnsi="David" w:cs="David"/>
-          <w:sz w:val="24"/>
-          <w:szCs w:val="24"/>
-        </w:rPr>
-        <w:t>{{</w:t>
-      </w:r>
-      <w:proofErr w:type="spellStart"/>
-      <w:r>
-        <w:rPr>
-          <w:rFonts w:ascii="David" w:eastAsia="David" w:hAnsi="David" w:cs="David"/>
-          <w:sz w:val="24"/>
-          <w:szCs w:val="24"/>
-        </w:rPr>
-        <w:t>ChildDateOfBirth</w:t>
-      </w:r>
-      <w:proofErr w:type="spellEnd"/>
-      <w:r>
-        <w:rPr>
-          <w:rFonts w:ascii="David" w:eastAsia="David" w:hAnsi="David" w:cs="David"/>
-          <w:sz w:val="24"/>
-          <w:szCs w:val="24"/>
+          <w:u w:val="single"/>
         </w:rPr>
         <w:t>}}</w:t>
       </w:r>
@@ -2185,6 +2230,7 @@
   <w:style w:type="character" w:default="1" w:styleId="a0">
     <w:name w:val="Default Paragraph Font"/>
     <w:uiPriority w:val="1"/>
+    <w:semiHidden/>
     <w:unhideWhenUsed/>
   </w:style>
   <w:style w:type="table" w:default="1" w:styleId="a1">

</xml_diff>